<commit_message>
Change to Word version
</commit_message>
<xml_diff>
--- a/Millie and Nessie.docx
+++ b/Millie and Nessie.docx
@@ -28,28 +28,24 @@
           <w:szCs w:val="48"/>
           <w:lang w:val="en-GB"/>
         </w:rPr>
-        <w:t xml:space="preserve">Millie and </w:t>
-      </w:r>
-      <w:proofErr w:type="spellStart"/>
-      <w:r>
+        <w:t>Millie and Nessie</w:t>
+      </w:r>
+    </w:p>
+    <w:p>
+      <w:pPr>
+        <w:spacing w:before="100" w:beforeAutospacing="1" w:after="100" w:afterAutospacing="1"/>
+        <w:outlineLvl w:val="2"/>
         <w:rPr>
           <w:rFonts w:ascii="-webkit-standard" w:eastAsia="Times New Roman" w:hAnsi="-webkit-standard" w:cs="Times New Roman"/>
           <w:b/>
           <w:bCs/>
           <w:color w:val="000000"/>
-          <w:kern w:val="36"/>
-          <w:sz w:val="48"/>
-          <w:szCs w:val="48"/>
-          <w:lang w:val="en-GB"/>
-        </w:rPr>
-        <w:t>Nessie</w:t>
-      </w:r>
-      <w:proofErr w:type="spellEnd"/>
-    </w:p>
-    <w:p>
-      <w:pPr>
-        <w:spacing w:before="100" w:beforeAutospacing="1" w:after="100" w:afterAutospacing="1"/>
-        <w:outlineLvl w:val="2"/>
+          <w:sz w:val="27"/>
+          <w:szCs w:val="27"/>
+          <w:lang w:val="en-GB"/>
+        </w:rPr>
+      </w:pPr>
+      <w:r>
         <w:rPr>
           <w:rFonts w:ascii="-webkit-standard" w:eastAsia="Times New Roman" w:hAnsi="-webkit-standard" w:cs="Times New Roman"/>
           <w:b/>
@@ -59,81 +55,46 @@
           <w:szCs w:val="27"/>
           <w:lang w:val="en-GB"/>
         </w:rPr>
-      </w:pPr>
-      <w:proofErr w:type="gramStart"/>
-      <w:r>
+        <w:t>by Eve</w:t>
+      </w:r>
+      <w:bookmarkStart w:id="0" w:name="_GoBack"/>
+      <w:bookmarkEnd w:id="0"/>
+    </w:p>
+    <w:p>
+      <w:pPr>
+        <w:spacing w:before="100" w:beforeAutospacing="1" w:after="100" w:afterAutospacing="1"/>
+        <w:outlineLvl w:val="3"/>
         <w:rPr>
           <w:rFonts w:ascii="-webkit-standard" w:eastAsia="Times New Roman" w:hAnsi="-webkit-standard" w:cs="Times New Roman"/>
           <w:b/>
           <w:bCs/>
           <w:color w:val="000000"/>
-          <w:sz w:val="27"/>
-          <w:szCs w:val="27"/>
-          <w:lang w:val="en-GB"/>
-        </w:rPr>
-        <w:t>by</w:t>
-      </w:r>
-      <w:proofErr w:type="gramEnd"/>
+          <w:lang w:val="en-GB"/>
+        </w:rPr>
+      </w:pPr>
       <w:r>
         <w:rPr>
           <w:rFonts w:ascii="-webkit-standard" w:eastAsia="Times New Roman" w:hAnsi="-webkit-standard" w:cs="Times New Roman"/>
           <w:b/>
           <w:bCs/>
           <w:color w:val="000000"/>
-          <w:sz w:val="27"/>
-          <w:szCs w:val="27"/>
-          <w:lang w:val="en-GB"/>
-        </w:rPr>
-        <w:t xml:space="preserve"> Eve Bowick</w:t>
-      </w:r>
-    </w:p>
-    <w:p>
-      <w:pPr>
-        <w:spacing w:before="100" w:beforeAutospacing="1" w:after="100" w:afterAutospacing="1"/>
-        <w:outlineLvl w:val="3"/>
+          <w:lang w:val="en-GB"/>
+        </w:rPr>
+        <w:t>January, 2019</w:t>
+      </w:r>
+    </w:p>
+    <w:p>
+      <w:pPr>
+        <w:rPr>
+          <w:rFonts w:ascii="Times" w:eastAsia="Times New Roman" w:hAnsi="Times" w:cs="Times New Roman"/>
+          <w:sz w:val="20"/>
+          <w:szCs w:val="20"/>
+          <w:lang w:val="en-GB"/>
+        </w:rPr>
+      </w:pPr>
+      <w:r>
         <w:rPr>
           <w:rFonts w:ascii="-webkit-standard" w:eastAsia="Times New Roman" w:hAnsi="-webkit-standard" w:cs="Times New Roman"/>
-          <w:b/>
-          <w:bCs/>
-          <w:color w:val="000000"/>
-          <w:lang w:val="en-GB"/>
-        </w:rPr>
-      </w:pPr>
-      <w:proofErr w:type="gramStart"/>
-      <w:r>
-        <w:rPr>
-          <w:rFonts w:ascii="-webkit-standard" w:eastAsia="Times New Roman" w:hAnsi="-webkit-standard" w:cs="Times New Roman"/>
-          <w:b/>
-          <w:bCs/>
-          <w:color w:val="000000"/>
-          <w:lang w:val="en-GB"/>
-        </w:rPr>
-        <w:t>January,</w:t>
-      </w:r>
-      <w:proofErr w:type="gramEnd"/>
-      <w:r>
-        <w:rPr>
-          <w:rFonts w:ascii="-webkit-standard" w:eastAsia="Times New Roman" w:hAnsi="-webkit-standard" w:cs="Times New Roman"/>
-          <w:b/>
-          <w:bCs/>
-          <w:color w:val="000000"/>
-          <w:lang w:val="en-GB"/>
-        </w:rPr>
-        <w:t xml:space="preserve"> 2019</w:t>
-      </w:r>
-    </w:p>
-    <w:p>
-      <w:pPr>
-        <w:rPr>
-          <w:rFonts w:ascii="Times" w:eastAsia="Times New Roman" w:hAnsi="Times" w:cs="Times New Roman"/>
-          <w:sz w:val="20"/>
-          <w:szCs w:val="20"/>
-          <w:lang w:val="en-GB"/>
-        </w:rPr>
-      </w:pPr>
-      <w:r>
-        <w:rPr>
-          <w:rFonts w:ascii="-webkit-standard" w:eastAsia="Times New Roman" w:hAnsi="-webkit-standard" w:cs="Times New Roman"/>
           <w:color w:val="000000"/>
           <w:sz w:val="20"/>
           <w:szCs w:val="20"/>
@@ -141,102 +102,44 @@
         </w:rPr>
         <w:br/>
       </w:r>
-      <w:bookmarkStart w:id="0" w:name="_GoBack"/>
-      <w:bookmarkEnd w:id="0"/>
-      <w:r>
-        <w:rPr>
-          <w:rFonts w:ascii="-webkit-standard" w:hAnsi="-webkit-standard" w:cs="Times New Roman"/>
-          <w:color w:val="000000"/>
-          <w:sz w:val="20"/>
-          <w:szCs w:val="20"/>
-          <w:lang w:val="en-GB"/>
-        </w:rPr>
-        <w:t xml:space="preserve">It was January. Christmas was over. Millie had just been painting with her new watercolour paints when she had a thought. In January her class p6 would be doing an assembly on Scotland soon. Maybe she could draw </w:t>
-      </w:r>
-      <w:proofErr w:type="spellStart"/>
-      <w:r>
-        <w:rPr>
-          <w:rFonts w:ascii="-webkit-standard" w:hAnsi="-webkit-standard" w:cs="Times New Roman"/>
-          <w:color w:val="000000"/>
-          <w:sz w:val="20"/>
-          <w:szCs w:val="20"/>
-          <w:lang w:val="en-GB"/>
-        </w:rPr>
-        <w:t>Nessie</w:t>
-      </w:r>
-      <w:proofErr w:type="spellEnd"/>
-      <w:r>
-        <w:rPr>
-          <w:rFonts w:ascii="-webkit-standard" w:hAnsi="-webkit-standard" w:cs="Times New Roman"/>
-          <w:color w:val="000000"/>
-          <w:sz w:val="20"/>
-          <w:szCs w:val="20"/>
-          <w:lang w:val="en-GB"/>
-        </w:rPr>
-        <w:t xml:space="preserve">. Millie searched for </w:t>
-      </w:r>
-      <w:proofErr w:type="spellStart"/>
-      <w:r>
-        <w:rPr>
-          <w:rFonts w:ascii="-webkit-standard" w:hAnsi="-webkit-standard" w:cs="Times New Roman"/>
-          <w:color w:val="000000"/>
-          <w:sz w:val="20"/>
-          <w:szCs w:val="20"/>
-          <w:lang w:val="en-GB"/>
-        </w:rPr>
-        <w:t>Nessie</w:t>
-      </w:r>
-      <w:proofErr w:type="spellEnd"/>
-      <w:r>
-        <w:rPr>
-          <w:rFonts w:ascii="-webkit-standard" w:hAnsi="-webkit-standard" w:cs="Times New Roman"/>
-          <w:color w:val="000000"/>
-          <w:sz w:val="20"/>
-          <w:szCs w:val="20"/>
-          <w:lang w:val="en-GB"/>
-        </w:rPr>
-        <w:t xml:space="preserve"> images and began to paint. Millie decided that she would take her picture into school the next day to share. Her teacher would love it.</w:t>
-      </w:r>
-    </w:p>
-    <w:p>
-      <w:pPr>
-        <w:spacing w:before="100" w:beforeAutospacing="1" w:after="100" w:afterAutospacing="1"/>
-        <w:rPr>
-          <w:rFonts w:ascii="-webkit-standard" w:hAnsi="-webkit-standard" w:cs="Times New Roman"/>
-          <w:color w:val="000000"/>
-          <w:sz w:val="20"/>
-          <w:szCs w:val="20"/>
-          <w:lang w:val="en-GB"/>
-        </w:rPr>
-      </w:pPr>
-      <w:r>
-        <w:rPr>
-          <w:rFonts w:ascii="-webkit-standard" w:hAnsi="-webkit-standard" w:cs="Times New Roman"/>
-          <w:color w:val="000000"/>
-          <w:sz w:val="20"/>
-          <w:szCs w:val="20"/>
-          <w:lang w:val="en-GB"/>
-        </w:rPr>
-        <w:t xml:space="preserve">The next day Millie packed bag and put her new picture in her school bag. Little did she know that something interesting would be happening </w:t>
-      </w:r>
-      <w:proofErr w:type="gramStart"/>
-      <w:r>
-        <w:rPr>
-          <w:rFonts w:ascii="-webkit-standard" w:hAnsi="-webkit-standard" w:cs="Times New Roman"/>
-          <w:color w:val="000000"/>
-          <w:sz w:val="20"/>
-          <w:szCs w:val="20"/>
-          <w:lang w:val="en-GB"/>
-        </w:rPr>
-        <w:t>soon…</w:t>
-      </w:r>
-      <w:proofErr w:type="gramEnd"/>
-    </w:p>
-    <w:p>
-      <w:pPr>
-        <w:spacing w:before="100" w:beforeAutospacing="1" w:after="100" w:afterAutospacing="1"/>
-        <w:rPr>
-          <w:rFonts w:ascii="-webkit-standard" w:hAnsi="-webkit-standard" w:cs="Times New Roman"/>
+      <w:r>
+        <w:rPr>
+          <w:rFonts w:ascii="-webkit-standard" w:hAnsi="-webkit-standard" w:cs="Times New Roman"/>
+          <w:color w:val="000000"/>
+          <w:sz w:val="20"/>
+          <w:szCs w:val="20"/>
+          <w:lang w:val="en-GB"/>
+        </w:rPr>
+        <w:t>It was January. Christmas was over. Millie had just been painting with her new watercolour paints when she had a thought. In January her class p6 would be doing an assembly on Scotland soon. Maybe she could draw Nessie. Millie searched for Nessie images and began to paint. Millie decided that she would take her picture into school the next day to share. Her teacher would love it.</w:t>
+      </w:r>
+    </w:p>
+    <w:p>
+      <w:pPr>
+        <w:spacing w:before="100" w:beforeAutospacing="1" w:after="100" w:afterAutospacing="1"/>
+        <w:rPr>
+          <w:rFonts w:ascii="-webkit-standard" w:hAnsi="-webkit-standard" w:cs="Times New Roman" w:hint="eastAsia"/>
+          <w:color w:val="000000"/>
+          <w:sz w:val="20"/>
+          <w:szCs w:val="20"/>
+          <w:lang w:val="en-GB"/>
+        </w:rPr>
+      </w:pPr>
+      <w:r>
+        <w:rPr>
+          <w:rFonts w:ascii="-webkit-standard" w:hAnsi="-webkit-standard" w:cs="Times New Roman"/>
+          <w:color w:val="000000"/>
+          <w:sz w:val="20"/>
+          <w:szCs w:val="20"/>
+          <w:lang w:val="en-GB"/>
+        </w:rPr>
+        <w:t>The next day Millie packed bag and put her new picture in her school bag. Little did she know that something interesting would be happening soon…</w:t>
+      </w:r>
+    </w:p>
+    <w:p>
+      <w:pPr>
+        <w:spacing w:before="100" w:beforeAutospacing="1" w:after="100" w:afterAutospacing="1"/>
+        <w:rPr>
+          <w:rFonts w:ascii="-webkit-standard" w:hAnsi="-webkit-standard" w:cs="Times New Roman" w:hint="eastAsia"/>
           <w:color w:val="000000"/>
           <w:sz w:val="20"/>
           <w:szCs w:val="20"/>
@@ -258,7 +161,7 @@
       <w:pPr>
         <w:spacing w:before="100" w:beforeAutospacing="1" w:after="100" w:afterAutospacing="1"/>
         <w:rPr>
-          <w:rFonts w:ascii="-webkit-standard" w:hAnsi="-webkit-standard" w:cs="Times New Roman"/>
+          <w:rFonts w:ascii="-webkit-standard" w:hAnsi="-webkit-standard" w:cs="Times New Roman" w:hint="eastAsia"/>
           <w:color w:val="000000"/>
           <w:sz w:val="20"/>
           <w:szCs w:val="20"/>
@@ -280,7 +183,7 @@
       <w:pPr>
         <w:spacing w:before="100" w:beforeAutospacing="1" w:after="100" w:afterAutospacing="1"/>
         <w:rPr>
-          <w:rFonts w:ascii="-webkit-standard" w:hAnsi="-webkit-standard" w:cs="Times New Roman"/>
+          <w:rFonts w:ascii="-webkit-standard" w:hAnsi="-webkit-standard" w:cs="Times New Roman" w:hint="eastAsia"/>
           <w:color w:val="000000"/>
           <w:sz w:val="20"/>
           <w:szCs w:val="20"/>
@@ -302,73 +205,29 @@
       <w:pPr>
         <w:spacing w:before="100" w:beforeAutospacing="1" w:after="100" w:afterAutospacing="1"/>
         <w:rPr>
-          <w:rFonts w:ascii="-webkit-standard" w:hAnsi="-webkit-standard" w:cs="Times New Roman"/>
-          <w:color w:val="000000"/>
-          <w:sz w:val="20"/>
-          <w:szCs w:val="20"/>
-          <w:lang w:val="en-GB"/>
-        </w:rPr>
-      </w:pPr>
-      <w:r>
-        <w:rPr>
-          <w:rFonts w:ascii="-webkit-standard" w:hAnsi="-webkit-standard" w:cs="Times New Roman"/>
-          <w:color w:val="000000"/>
-          <w:sz w:val="20"/>
-          <w:szCs w:val="20"/>
-          <w:lang w:val="en-GB"/>
-        </w:rPr>
-        <w:t xml:space="preserve">Millie slowly opened her eyes to see a loch, but not any loch: Loch Ness. The first thing that came to mind was </w:t>
-      </w:r>
-      <w:proofErr w:type="spellStart"/>
-      <w:r>
-        <w:rPr>
-          <w:rFonts w:ascii="-webkit-standard" w:hAnsi="-webkit-standard" w:cs="Times New Roman"/>
-          <w:color w:val="000000"/>
-          <w:sz w:val="20"/>
-          <w:szCs w:val="20"/>
-          <w:lang w:val="en-GB"/>
-        </w:rPr>
-        <w:t>Nessie</w:t>
-      </w:r>
-      <w:proofErr w:type="spellEnd"/>
-      <w:r>
-        <w:rPr>
-          <w:rFonts w:ascii="-webkit-standard" w:hAnsi="-webkit-standard" w:cs="Times New Roman"/>
-          <w:color w:val="000000"/>
-          <w:sz w:val="20"/>
-          <w:szCs w:val="20"/>
-          <w:lang w:val="en-GB"/>
-        </w:rPr>
-        <w:t xml:space="preserve">. </w:t>
-      </w:r>
-      <w:proofErr w:type="spellStart"/>
-      <w:r>
-        <w:rPr>
-          <w:rFonts w:ascii="-webkit-standard" w:hAnsi="-webkit-standard" w:cs="Times New Roman"/>
-          <w:color w:val="000000"/>
-          <w:sz w:val="20"/>
-          <w:szCs w:val="20"/>
-          <w:lang w:val="en-GB"/>
-        </w:rPr>
-        <w:t>Nessie</w:t>
-      </w:r>
-      <w:proofErr w:type="spellEnd"/>
-      <w:r>
-        <w:rPr>
-          <w:rFonts w:ascii="-webkit-standard" w:hAnsi="-webkit-standard" w:cs="Times New Roman"/>
-          <w:color w:val="000000"/>
-          <w:sz w:val="20"/>
-          <w:szCs w:val="20"/>
-          <w:lang w:val="en-GB"/>
-        </w:rPr>
-        <w:t xml:space="preserve"> was the loch ness monster. Millie decided to go and explore.</w:t>
-      </w:r>
-    </w:p>
-    <w:p>
-      <w:pPr>
-        <w:spacing w:before="100" w:beforeAutospacing="1" w:after="100" w:afterAutospacing="1"/>
-        <w:rPr>
-          <w:rFonts w:ascii="-webkit-standard" w:hAnsi="-webkit-standard" w:cs="Times New Roman"/>
+          <w:rFonts w:ascii="-webkit-standard" w:hAnsi="-webkit-standard" w:cs="Times New Roman" w:hint="eastAsia"/>
+          <w:color w:val="000000"/>
+          <w:sz w:val="20"/>
+          <w:szCs w:val="20"/>
+          <w:lang w:val="en-GB"/>
+        </w:rPr>
+      </w:pPr>
+      <w:r>
+        <w:rPr>
+          <w:rFonts w:ascii="-webkit-standard" w:hAnsi="-webkit-standard" w:cs="Times New Roman"/>
+          <w:color w:val="000000"/>
+          <w:sz w:val="20"/>
+          <w:szCs w:val="20"/>
+          <w:lang w:val="en-GB"/>
+        </w:rPr>
+        <w:t>Millie slowly opened her eyes to see a loch, but not any loch: Loch Ness. The first thing that came to mind was Nessie. Nessie was the loch ness monster. Millie decided to go and explore.</w:t>
+      </w:r>
+    </w:p>
+    <w:p>
+      <w:pPr>
+        <w:spacing w:before="100" w:beforeAutospacing="1" w:after="100" w:afterAutospacing="1"/>
+        <w:rPr>
+          <w:rFonts w:ascii="-webkit-standard" w:hAnsi="-webkit-standard" w:cs="Times New Roman" w:hint="eastAsia"/>
           <w:color w:val="000000"/>
           <w:sz w:val="20"/>
           <w:szCs w:val="20"/>
@@ -390,7 +249,7 @@
       <w:pPr>
         <w:spacing w:before="100" w:beforeAutospacing="1" w:after="100" w:afterAutospacing="1"/>
         <w:rPr>
-          <w:rFonts w:ascii="-webkit-standard" w:hAnsi="-webkit-standard" w:cs="Times New Roman"/>
+          <w:rFonts w:ascii="-webkit-standard" w:hAnsi="-webkit-standard" w:cs="Times New Roman" w:hint="eastAsia"/>
           <w:color w:val="000000"/>
           <w:sz w:val="20"/>
           <w:szCs w:val="20"/>
@@ -412,7 +271,7 @@
       <w:pPr>
         <w:spacing w:before="100" w:beforeAutospacing="1" w:after="100" w:afterAutospacing="1"/>
         <w:rPr>
-          <w:rFonts w:ascii="-webkit-standard" w:hAnsi="-webkit-standard" w:cs="Times New Roman"/>
+          <w:rFonts w:ascii="-webkit-standard" w:hAnsi="-webkit-standard" w:cs="Times New Roman" w:hint="eastAsia"/>
           <w:color w:val="000000"/>
           <w:sz w:val="20"/>
           <w:szCs w:val="20"/>
@@ -434,7 +293,7 @@
       <w:pPr>
         <w:spacing w:before="100" w:beforeAutospacing="1" w:after="100" w:afterAutospacing="1"/>
         <w:rPr>
-          <w:rFonts w:ascii="-webkit-standard" w:hAnsi="-webkit-standard" w:cs="Times New Roman"/>
+          <w:rFonts w:ascii="-webkit-standard" w:hAnsi="-webkit-standard" w:cs="Times New Roman" w:hint="eastAsia"/>
           <w:color w:val="000000"/>
           <w:sz w:val="20"/>
           <w:szCs w:val="20"/>
@@ -456,200 +315,67 @@
       <w:pPr>
         <w:spacing w:before="100" w:beforeAutospacing="1" w:after="100" w:afterAutospacing="1"/>
         <w:rPr>
-          <w:rFonts w:ascii="-webkit-standard" w:hAnsi="-webkit-standard" w:cs="Times New Roman"/>
-          <w:color w:val="000000"/>
-          <w:sz w:val="20"/>
-          <w:szCs w:val="20"/>
-          <w:lang w:val="en-GB"/>
-        </w:rPr>
-      </w:pPr>
-      <w:r>
-        <w:rPr>
-          <w:rFonts w:ascii="-webkit-standard" w:hAnsi="-webkit-standard" w:cs="Times New Roman"/>
-          <w:color w:val="000000"/>
-          <w:sz w:val="20"/>
-          <w:szCs w:val="20"/>
-          <w:lang w:val="en-GB"/>
-        </w:rPr>
-        <w:t xml:space="preserve">Millie always thought that </w:t>
-      </w:r>
-      <w:proofErr w:type="spellStart"/>
-      <w:r>
-        <w:rPr>
-          <w:rFonts w:ascii="-webkit-standard" w:hAnsi="-webkit-standard" w:cs="Times New Roman"/>
-          <w:color w:val="000000"/>
-          <w:sz w:val="20"/>
-          <w:szCs w:val="20"/>
-          <w:lang w:val="en-GB"/>
-        </w:rPr>
-        <w:t>Nessie</w:t>
-      </w:r>
-      <w:proofErr w:type="spellEnd"/>
-      <w:r>
-        <w:rPr>
-          <w:rFonts w:ascii="-webkit-standard" w:hAnsi="-webkit-standard" w:cs="Times New Roman"/>
-          <w:color w:val="000000"/>
-          <w:sz w:val="20"/>
-          <w:szCs w:val="20"/>
-          <w:lang w:val="en-GB"/>
-        </w:rPr>
-        <w:t xml:space="preserve"> was fake</w:t>
-      </w:r>
-      <w:proofErr w:type="gramStart"/>
-      <w:r>
-        <w:rPr>
-          <w:rFonts w:ascii="-webkit-standard" w:hAnsi="-webkit-standard" w:cs="Times New Roman"/>
-          <w:color w:val="000000"/>
-          <w:sz w:val="20"/>
-          <w:szCs w:val="20"/>
-          <w:lang w:val="en-GB"/>
-        </w:rPr>
-        <w:t>;</w:t>
-      </w:r>
-      <w:proofErr w:type="gramEnd"/>
-      <w:r>
-        <w:rPr>
-          <w:rFonts w:ascii="-webkit-standard" w:hAnsi="-webkit-standard" w:cs="Times New Roman"/>
-          <w:color w:val="000000"/>
-          <w:sz w:val="20"/>
-          <w:szCs w:val="20"/>
-          <w:lang w:val="en-GB"/>
-        </w:rPr>
-        <w:t xml:space="preserve"> maybe not. All she knew was that it was really late and she wanted to go to bed.</w:t>
-      </w:r>
-    </w:p>
-    <w:p>
-      <w:pPr>
-        <w:spacing w:before="100" w:beforeAutospacing="1" w:after="100" w:afterAutospacing="1"/>
-        <w:rPr>
-          <w:rFonts w:ascii="-webkit-standard" w:hAnsi="-webkit-standard" w:cs="Times New Roman"/>
-          <w:color w:val="000000"/>
-          <w:sz w:val="20"/>
-          <w:szCs w:val="20"/>
-          <w:lang w:val="en-GB"/>
-        </w:rPr>
-      </w:pPr>
-      <w:r>
-        <w:rPr>
-          <w:rFonts w:ascii="-webkit-standard" w:hAnsi="-webkit-standard" w:cs="Times New Roman"/>
-          <w:color w:val="000000"/>
-          <w:sz w:val="20"/>
-          <w:szCs w:val="20"/>
-          <w:lang w:val="en-GB"/>
-        </w:rPr>
-        <w:t xml:space="preserve">The next day was when all the adventure began. She went to find food and once again saw </w:t>
-      </w:r>
-      <w:proofErr w:type="spellStart"/>
-      <w:r>
-        <w:rPr>
-          <w:rFonts w:ascii="-webkit-standard" w:hAnsi="-webkit-standard" w:cs="Times New Roman"/>
-          <w:color w:val="000000"/>
-          <w:sz w:val="20"/>
-          <w:szCs w:val="20"/>
-          <w:lang w:val="en-GB"/>
-        </w:rPr>
-        <w:t>Nessie</w:t>
-      </w:r>
-      <w:proofErr w:type="spellEnd"/>
-      <w:r>
-        <w:rPr>
-          <w:rFonts w:ascii="-webkit-standard" w:hAnsi="-webkit-standard" w:cs="Times New Roman"/>
-          <w:color w:val="000000"/>
-          <w:sz w:val="20"/>
-          <w:szCs w:val="20"/>
-          <w:lang w:val="en-GB"/>
-        </w:rPr>
-        <w:t>. This time it was catching food with Millie. Something strange was going on. It did whatever Millie did, whenever she did it.</w:t>
-      </w:r>
-    </w:p>
-    <w:p>
-      <w:pPr>
-        <w:spacing w:before="100" w:beforeAutospacing="1" w:after="100" w:afterAutospacing="1"/>
-        <w:rPr>
-          <w:rFonts w:ascii="-webkit-standard" w:hAnsi="-webkit-standard" w:cs="Times New Roman"/>
-          <w:color w:val="000000"/>
-          <w:sz w:val="20"/>
-          <w:szCs w:val="20"/>
-          <w:lang w:val="en-GB"/>
-        </w:rPr>
-      </w:pPr>
-      <w:r>
-        <w:rPr>
-          <w:rFonts w:ascii="-webkit-standard" w:hAnsi="-webkit-standard" w:cs="Times New Roman"/>
-          <w:color w:val="000000"/>
-          <w:sz w:val="20"/>
-          <w:szCs w:val="20"/>
-          <w:lang w:val="en-GB"/>
-        </w:rPr>
-        <w:t xml:space="preserve">Millie felt rain </w:t>
-      </w:r>
-      <w:proofErr w:type="spellStart"/>
-      <w:r>
-        <w:rPr>
-          <w:rFonts w:ascii="-webkit-standard" w:hAnsi="-webkit-standard" w:cs="Times New Roman"/>
-          <w:color w:val="000000"/>
-          <w:sz w:val="20"/>
-          <w:szCs w:val="20"/>
-          <w:lang w:val="en-GB"/>
-        </w:rPr>
-        <w:t>pitter</w:t>
-      </w:r>
-      <w:proofErr w:type="spellEnd"/>
-      <w:r>
-        <w:rPr>
-          <w:rFonts w:ascii="-webkit-standard" w:hAnsi="-webkit-standard" w:cs="Times New Roman"/>
-          <w:color w:val="000000"/>
-          <w:sz w:val="20"/>
-          <w:szCs w:val="20"/>
-          <w:lang w:val="en-GB"/>
-        </w:rPr>
-        <w:t xml:space="preserve"> patter on her head. As soon as she was thinking about getting back in the shelter, what looked like an ordinary man popped out of the </w:t>
-      </w:r>
-      <w:proofErr w:type="gramStart"/>
-      <w:r>
-        <w:rPr>
-          <w:rFonts w:ascii="-webkit-standard" w:hAnsi="-webkit-standard" w:cs="Times New Roman"/>
-          <w:color w:val="000000"/>
-          <w:sz w:val="20"/>
-          <w:szCs w:val="20"/>
-          <w:lang w:val="en-GB"/>
-        </w:rPr>
-        <w:t>water.</w:t>
-      </w:r>
-      <w:proofErr w:type="gramEnd"/>
-      <w:r>
-        <w:rPr>
-          <w:rFonts w:ascii="-webkit-standard" w:hAnsi="-webkit-standard" w:cs="Times New Roman"/>
-          <w:color w:val="000000"/>
-          <w:sz w:val="20"/>
-          <w:szCs w:val="20"/>
-          <w:lang w:val="en-GB"/>
-        </w:rPr>
-        <w:t xml:space="preserve"> Then Millie saw that it wasn't an ordinary man at all, it was a merman. He said that </w:t>
-      </w:r>
-      <w:proofErr w:type="gramStart"/>
-      <w:r>
-        <w:rPr>
-          <w:rFonts w:ascii="-webkit-standard" w:hAnsi="-webkit-standard" w:cs="Times New Roman"/>
-          <w:color w:val="000000"/>
-          <w:sz w:val="20"/>
-          <w:szCs w:val="20"/>
-          <w:lang w:val="en-GB"/>
-        </w:rPr>
-        <w:t>he had been abandoned by his school</w:t>
-      </w:r>
-      <w:proofErr w:type="gramEnd"/>
-      <w:r>
-        <w:rPr>
-          <w:rFonts w:ascii="-webkit-standard" w:hAnsi="-webkit-standard" w:cs="Times New Roman"/>
-          <w:color w:val="000000"/>
-          <w:sz w:val="20"/>
-          <w:szCs w:val="20"/>
-          <w:lang w:val="en-GB"/>
-        </w:rPr>
-        <w:t xml:space="preserve"> when he did something naughty. Then </w:t>
-      </w:r>
-      <w:proofErr w:type="spellStart"/>
+          <w:rFonts w:ascii="-webkit-standard" w:hAnsi="-webkit-standard" w:cs="Times New Roman" w:hint="eastAsia"/>
+          <w:color w:val="000000"/>
+          <w:sz w:val="20"/>
+          <w:szCs w:val="20"/>
+          <w:lang w:val="en-GB"/>
+        </w:rPr>
+      </w:pPr>
+      <w:r>
+        <w:rPr>
+          <w:rFonts w:ascii="-webkit-standard" w:hAnsi="-webkit-standard" w:cs="Times New Roman"/>
+          <w:color w:val="000000"/>
+          <w:sz w:val="20"/>
+          <w:szCs w:val="20"/>
+          <w:lang w:val="en-GB"/>
+        </w:rPr>
+        <w:t>Millie always thought that Nessie was fake; maybe not. All she knew was that it was really late and she wanted to go to bed.</w:t>
+      </w:r>
+    </w:p>
+    <w:p>
+      <w:pPr>
+        <w:spacing w:before="100" w:beforeAutospacing="1" w:after="100" w:afterAutospacing="1"/>
+        <w:rPr>
+          <w:rFonts w:ascii="-webkit-standard" w:hAnsi="-webkit-standard" w:cs="Times New Roman" w:hint="eastAsia"/>
+          <w:color w:val="000000"/>
+          <w:sz w:val="20"/>
+          <w:szCs w:val="20"/>
+          <w:lang w:val="en-GB"/>
+        </w:rPr>
+      </w:pPr>
+      <w:r>
+        <w:rPr>
+          <w:rFonts w:ascii="-webkit-standard" w:hAnsi="-webkit-standard" w:cs="Times New Roman"/>
+          <w:color w:val="000000"/>
+          <w:sz w:val="20"/>
+          <w:szCs w:val="20"/>
+          <w:lang w:val="en-GB"/>
+        </w:rPr>
+        <w:t>The next day was when all the adventure began. She went to find food and once again saw Nessie. This time it was catching food with Millie. Something strange was going on. It did whatever Millie did, whenever she did it.</w:t>
+      </w:r>
+    </w:p>
+    <w:p>
+      <w:pPr>
+        <w:spacing w:before="100" w:beforeAutospacing="1" w:after="100" w:afterAutospacing="1"/>
+        <w:rPr>
+          <w:rFonts w:ascii="-webkit-standard" w:hAnsi="-webkit-standard" w:cs="Times New Roman" w:hint="eastAsia"/>
+          <w:color w:val="000000"/>
+          <w:sz w:val="20"/>
+          <w:szCs w:val="20"/>
+          <w:lang w:val="en-GB"/>
+        </w:rPr>
+      </w:pPr>
+      <w:r>
+        <w:rPr>
+          <w:rFonts w:ascii="-webkit-standard" w:hAnsi="-webkit-standard" w:cs="Times New Roman"/>
+          <w:color w:val="000000"/>
+          <w:sz w:val="20"/>
+          <w:szCs w:val="20"/>
+          <w:lang w:val="en-GB"/>
+        </w:rPr>
+        <w:t xml:space="preserve">Millie felt rain pitter patter on her head. As soon as she was thinking about getting back in the shelter, what looked like an ordinary man popped out of the water. Then Millie saw that it wasn't an ordinary man at all, it was a merman. He said that he had been abandoned by his school when he did something naughty. Then </w:t>
+      </w:r>
       <w:r>
         <w:rPr>
           <w:rFonts w:ascii="-webkit-standard" w:hAnsi="-webkit-standard" w:cs="Times New Roman"/>
@@ -659,69 +385,36 @@
           <w:lang w:val="en-GB"/>
         </w:rPr>
         <w:lastRenderedPageBreak/>
-        <w:t>Nessie</w:t>
-      </w:r>
-      <w:proofErr w:type="spellEnd"/>
-      <w:r>
-        <w:rPr>
-          <w:rFonts w:ascii="-webkit-standard" w:hAnsi="-webkit-standard" w:cs="Times New Roman"/>
-          <w:color w:val="000000"/>
-          <w:sz w:val="20"/>
-          <w:szCs w:val="20"/>
-          <w:lang w:val="en-GB"/>
-        </w:rPr>
-        <w:t xml:space="preserve"> encouraged him to get into the water and it turned him into a merman. Perhaps it could turn Millie into a mermaid. She tried it and it worked. She could breathe underwater!</w:t>
-      </w:r>
-    </w:p>
-    <w:p>
-      <w:pPr>
-        <w:spacing w:before="100" w:beforeAutospacing="1" w:after="100" w:afterAutospacing="1"/>
-        <w:rPr>
-          <w:rFonts w:ascii="-webkit-standard" w:hAnsi="-webkit-standard" w:cs="Times New Roman"/>
-          <w:color w:val="000000"/>
-          <w:sz w:val="20"/>
-          <w:szCs w:val="20"/>
-          <w:lang w:val="en-GB"/>
-        </w:rPr>
-      </w:pPr>
-      <w:r>
-        <w:rPr>
-          <w:rFonts w:ascii="-webkit-standard" w:hAnsi="-webkit-standard" w:cs="Times New Roman"/>
-          <w:color w:val="000000"/>
-          <w:sz w:val="20"/>
-          <w:szCs w:val="20"/>
-          <w:lang w:val="en-GB"/>
-        </w:rPr>
-        <w:t xml:space="preserve">Millie hid in a cave with </w:t>
-      </w:r>
-      <w:proofErr w:type="spellStart"/>
-      <w:r>
-        <w:rPr>
-          <w:rFonts w:ascii="-webkit-standard" w:hAnsi="-webkit-standard" w:cs="Times New Roman"/>
-          <w:color w:val="000000"/>
-          <w:sz w:val="20"/>
-          <w:szCs w:val="20"/>
-          <w:lang w:val="en-GB"/>
-        </w:rPr>
-        <w:t>Nessie</w:t>
-      </w:r>
-      <w:proofErr w:type="spellEnd"/>
-      <w:r>
-        <w:rPr>
-          <w:rFonts w:ascii="-webkit-standard" w:hAnsi="-webkit-standard" w:cs="Times New Roman"/>
-          <w:color w:val="000000"/>
-          <w:sz w:val="20"/>
-          <w:szCs w:val="20"/>
-          <w:lang w:val="en-GB"/>
-        </w:rPr>
-        <w:t xml:space="preserve"> and the merman. When the rain was over, he showed Millie the cave and how to leave. The merman didn't want to leave.</w:t>
-      </w:r>
-    </w:p>
-    <w:p>
-      <w:pPr>
-        <w:spacing w:before="100" w:beforeAutospacing="1" w:after="100" w:afterAutospacing="1"/>
-        <w:rPr>
-          <w:rFonts w:ascii="-webkit-standard" w:hAnsi="-webkit-standard" w:cs="Times New Roman"/>
+        <w:t>Nessie encouraged him to get into the water and it turned him into a merman. Perhaps it could turn Millie into a mermaid. She tried it and it worked. She could breathe underwater!</w:t>
+      </w:r>
+    </w:p>
+    <w:p>
+      <w:pPr>
+        <w:spacing w:before="100" w:beforeAutospacing="1" w:after="100" w:afterAutospacing="1"/>
+        <w:rPr>
+          <w:rFonts w:ascii="-webkit-standard" w:hAnsi="-webkit-standard" w:cs="Times New Roman" w:hint="eastAsia"/>
+          <w:color w:val="000000"/>
+          <w:sz w:val="20"/>
+          <w:szCs w:val="20"/>
+          <w:lang w:val="en-GB"/>
+        </w:rPr>
+      </w:pPr>
+      <w:r>
+        <w:rPr>
+          <w:rFonts w:ascii="-webkit-standard" w:hAnsi="-webkit-standard" w:cs="Times New Roman"/>
+          <w:color w:val="000000"/>
+          <w:sz w:val="20"/>
+          <w:szCs w:val="20"/>
+          <w:lang w:val="en-GB"/>
+        </w:rPr>
+        <w:t>Millie hid in a cave with Nessie and the merman. When the rain was over, he showed Millie the cave and how to leave. The merman didn't want to leave.</w:t>
+      </w:r>
+    </w:p>
+    <w:p>
+      <w:pPr>
+        <w:spacing w:before="100" w:beforeAutospacing="1" w:after="100" w:afterAutospacing="1"/>
+        <w:rPr>
+          <w:rFonts w:ascii="-webkit-standard" w:hAnsi="-webkit-standard" w:cs="Times New Roman" w:hint="eastAsia"/>
           <w:color w:val="000000"/>
           <w:sz w:val="20"/>
           <w:szCs w:val="20"/>
@@ -743,7 +436,7 @@
       <w:pPr>
         <w:spacing w:before="100" w:beforeAutospacing="1" w:after="100" w:afterAutospacing="1"/>
         <w:rPr>
-          <w:rFonts w:ascii="-webkit-standard" w:hAnsi="-webkit-standard" w:cs="Times New Roman"/>
+          <w:rFonts w:ascii="-webkit-standard" w:hAnsi="-webkit-standard" w:cs="Times New Roman" w:hint="eastAsia"/>
           <w:color w:val="000000"/>
           <w:sz w:val="20"/>
           <w:szCs w:val="20"/>
@@ -765,51 +458,29 @@
       <w:pPr>
         <w:spacing w:before="100" w:beforeAutospacing="1" w:after="100" w:afterAutospacing="1"/>
         <w:rPr>
-          <w:rFonts w:ascii="-webkit-standard" w:hAnsi="-webkit-standard" w:cs="Times New Roman"/>
-          <w:color w:val="000000"/>
-          <w:sz w:val="20"/>
-          <w:szCs w:val="20"/>
-          <w:lang w:val="en-GB"/>
-        </w:rPr>
-      </w:pPr>
-      <w:r>
-        <w:rPr>
-          <w:rFonts w:ascii="-webkit-standard" w:hAnsi="-webkit-standard" w:cs="Times New Roman"/>
-          <w:color w:val="000000"/>
-          <w:sz w:val="20"/>
-          <w:szCs w:val="20"/>
-          <w:lang w:val="en-GB"/>
-        </w:rPr>
-        <w:t xml:space="preserve">Millie showed the new boy around the school and then Millie noticed something: he was wearing a </w:t>
-      </w:r>
-      <w:proofErr w:type="spellStart"/>
-      <w:r>
-        <w:rPr>
-          <w:rFonts w:ascii="-webkit-standard" w:hAnsi="-webkit-standard" w:cs="Times New Roman"/>
-          <w:color w:val="000000"/>
-          <w:sz w:val="20"/>
-          <w:szCs w:val="20"/>
-          <w:lang w:val="en-GB"/>
-        </w:rPr>
-        <w:t>Nessie</w:t>
-      </w:r>
-      <w:proofErr w:type="spellEnd"/>
-      <w:r>
-        <w:rPr>
-          <w:rFonts w:ascii="-webkit-standard" w:hAnsi="-webkit-standard" w:cs="Times New Roman"/>
-          <w:color w:val="000000"/>
-          <w:sz w:val="20"/>
-          <w:szCs w:val="20"/>
-          <w:lang w:val="en-GB"/>
-        </w:rPr>
-        <w:t xml:space="preserve"> backpack. On the bright side, at least Millie could show her picture to her class.</w:t>
-      </w:r>
-    </w:p>
-    <w:p>
-      <w:pPr>
-        <w:spacing w:before="100" w:beforeAutospacing="1" w:after="100" w:afterAutospacing="1"/>
-        <w:rPr>
-          <w:rFonts w:ascii="-webkit-standard" w:hAnsi="-webkit-standard" w:cs="Times New Roman"/>
+          <w:rFonts w:ascii="-webkit-standard" w:hAnsi="-webkit-standard" w:cs="Times New Roman" w:hint="eastAsia"/>
+          <w:color w:val="000000"/>
+          <w:sz w:val="20"/>
+          <w:szCs w:val="20"/>
+          <w:lang w:val="en-GB"/>
+        </w:rPr>
+      </w:pPr>
+      <w:r>
+        <w:rPr>
+          <w:rFonts w:ascii="-webkit-standard" w:hAnsi="-webkit-standard" w:cs="Times New Roman"/>
+          <w:color w:val="000000"/>
+          <w:sz w:val="20"/>
+          <w:szCs w:val="20"/>
+          <w:lang w:val="en-GB"/>
+        </w:rPr>
+        <w:t>Millie showed the new boy around the school and then Millie noticed something: he was wearing a Nessie backpack. On the bright side, at least Millie could show her picture to her class.</w:t>
+      </w:r>
+    </w:p>
+    <w:p>
+      <w:pPr>
+        <w:spacing w:before="100" w:beforeAutospacing="1" w:after="100" w:afterAutospacing="1"/>
+        <w:rPr>
+          <w:rFonts w:ascii="-webkit-standard" w:hAnsi="-webkit-standard" w:cs="Times New Roman" w:hint="eastAsia"/>
           <w:color w:val="000000"/>
           <w:sz w:val="20"/>
           <w:szCs w:val="20"/>

</xml_diff>